<commit_message>
Fix of Project report (final)
</commit_message>
<xml_diff>
--- a/Week_10/Updated_Project_Report_Continue1.docx
+++ b/Week_10/Updated_Project_Report_Continue1.docx
@@ -312,18 +312,8 @@
           <w:sz w:val="32"/>
           <w:szCs w:val="32"/>
         </w:rPr>
-        <w:t xml:space="preserve"> Patryk </w:t>
-      </w:r>
-      <w:proofErr w:type="spellStart"/>
-      <w:r>
-        <w:rPr>
-          <w:rFonts w:eastAsia="Times New Roman"/>
-          <w:sz w:val="32"/>
-          <w:szCs w:val="32"/>
-        </w:rPr>
-        <w:t>Potocki</w:t>
-      </w:r>
-      <w:proofErr w:type="spellEnd"/>
+        <w:t xml:space="preserve"> Patryk Potocki</w:t>
+      </w:r>
     </w:p>
     <w:p>
       <w:pPr>
@@ -1294,25 +1284,7 @@
                 <w:b/>
                 <w:bCs/>
               </w:rPr>
-              <w:t xml:space="preserve">Clean the data and perform </w:t>
-            </w:r>
-            <w:proofErr w:type="spellStart"/>
-            <w:r>
-              <w:rPr>
-                <w:rFonts w:ascii="Calibri Light" w:eastAsia="Calibri Light" w:hAnsi="Calibri Light" w:cs="Calibri Light"/>
-                <w:b/>
-                <w:bCs/>
-              </w:rPr>
-              <w:t>dedup</w:t>
-            </w:r>
-            <w:proofErr w:type="spellEnd"/>
-            <w:r>
-              <w:rPr>
-                <w:rFonts w:ascii="Calibri Light" w:eastAsia="Calibri Light" w:hAnsi="Calibri Light" w:cs="Calibri Light"/>
-                <w:b/>
-                <w:bCs/>
-              </w:rPr>
-              <w:t xml:space="preserve"> check.</w:t>
+              <w:t>Clean the data and perform dedup check.</w:t>
             </w:r>
           </w:p>
         </w:tc>
@@ -1944,29 +1916,7 @@
           <w:sz w:val="28"/>
           <w:szCs w:val="28"/>
         </w:rPr>
-        <w:t xml:space="preserve">The dataset needs to be clean and if there is any data issue present in the data then it should be treated by this pipeline (duplicate data or junk data. </w:t>
-      </w:r>
-      <w:proofErr w:type="spellStart"/>
-      <w:r>
-        <w:rPr>
-          <w:rFonts w:ascii="Trebuchet MS" w:eastAsia="Trebuchet MS" w:hAnsi="Trebuchet MS" w:cs="Trebuchet MS"/>
-          <w:b/>
-          <w:bCs/>
-          <w:sz w:val="28"/>
-          <w:szCs w:val="28"/>
-        </w:rPr>
-        <w:t>Dedup</w:t>
-      </w:r>
-      <w:proofErr w:type="spellEnd"/>
-      <w:r>
-        <w:rPr>
-          <w:rFonts w:ascii="Trebuchet MS" w:eastAsia="Trebuchet MS" w:hAnsi="Trebuchet MS" w:cs="Trebuchet MS"/>
-          <w:b/>
-          <w:bCs/>
-          <w:sz w:val="28"/>
-          <w:szCs w:val="28"/>
-        </w:rPr>
-        <w:t xml:space="preserve"> check should be performed on the email id of the customer.</w:t>
+        <w:t>The dataset needs to be clean and if there is any data issue present in the data then it should be treated by this pipeline (duplicate data or junk data. Dedup check should be performed on the email id of the customer.</w:t>
       </w:r>
     </w:p>
     <w:p>
@@ -2380,29 +2330,7 @@
           <w:sz w:val="32"/>
           <w:szCs w:val="32"/>
         </w:rPr>
-        <w:t xml:space="preserve">Firstly, we utilized the </w:t>
-      </w:r>
-      <w:proofErr w:type="spellStart"/>
-      <w:r>
-        <w:rPr>
-          <w:rFonts w:ascii="Trebuchet MS" w:eastAsia="Trebuchet MS" w:hAnsi="Trebuchet MS" w:cs="Trebuchet MS"/>
-          <w:b/>
-          <w:bCs/>
-          <w:sz w:val="32"/>
-          <w:szCs w:val="32"/>
-        </w:rPr>
-        <w:t>wisconsizing</w:t>
-      </w:r>
-      <w:proofErr w:type="spellEnd"/>
-      <w:r>
-        <w:rPr>
-          <w:rFonts w:ascii="Trebuchet MS" w:eastAsia="Trebuchet MS" w:hAnsi="Trebuchet MS" w:cs="Trebuchet MS"/>
-          <w:b/>
-          <w:bCs/>
-          <w:sz w:val="32"/>
-          <w:szCs w:val="32"/>
-        </w:rPr>
-        <w:t xml:space="preserve"> technique to identify and handle any potential outliers in the dataset professionally. This technique involves </w:t>
+        <w:t xml:space="preserve">Firstly, we utilized the wisconsizing technique to identify and handle any potential outliers in the dataset professionally. This technique involves </w:t>
       </w:r>
       <w:r>
         <w:rPr>
@@ -2602,6 +2530,210 @@
         </w:rPr>
         <w:t>While performing EDA we used two common techniques which are a part of EDA, first we’ve performed a Univariate Analysis which allowed us to understand insights of each column in our dataset. In our second part we used a technique which provided us with a deeper understanding of our dataset. Multivariate Analysis was the next step in our EDA, and it allows us to dive deeper into dataset as this technique let us compare two variables together. Based on both techniques we could provide a Final Recommendation for our client.</w:t>
       </w:r>
+    </w:p>
+    <w:p>
+      <w:pPr>
+        <w:spacing w:line="239" w:lineRule="auto"/>
+        <w:ind w:right="60"/>
+        <w:rPr>
+          <w:rFonts w:ascii="Trebuchet MS" w:eastAsia="Trebuchet MS" w:hAnsi="Trebuchet MS" w:cs="Trebuchet MS"/>
+          <w:b/>
+          <w:bCs/>
+          <w:sz w:val="32"/>
+          <w:szCs w:val="32"/>
+        </w:rPr>
+      </w:pPr>
+    </w:p>
+    <w:p>
+      <w:pPr>
+        <w:spacing w:line="239" w:lineRule="auto"/>
+        <w:ind w:right="60"/>
+        <w:rPr>
+          <w:rFonts w:ascii="Trebuchet MS" w:eastAsia="Trebuchet MS" w:hAnsi="Trebuchet MS" w:cs="Trebuchet MS"/>
+          <w:b/>
+          <w:bCs/>
+          <w:sz w:val="32"/>
+          <w:szCs w:val="32"/>
+        </w:rPr>
+      </w:pPr>
+    </w:p>
+    <w:p>
+      <w:pPr>
+        <w:ind w:left="60"/>
+        <w:rPr>
+          <w:sz w:val="48"/>
+          <w:szCs w:val="48"/>
+        </w:rPr>
+      </w:pPr>
+      <w:r>
+        <w:rPr>
+          <w:rFonts w:ascii="Trebuchet MS" w:eastAsia="Trebuchet MS" w:hAnsi="Trebuchet MS" w:cs="Trebuchet MS"/>
+          <w:b/>
+          <w:bCs/>
+          <w:sz w:val="48"/>
+          <w:szCs w:val="48"/>
+        </w:rPr>
+        <w:t>Final Recommendation</w:t>
+      </w:r>
+    </w:p>
+    <w:p>
+      <w:pPr>
+        <w:spacing w:line="246" w:lineRule="exact"/>
+        <w:rPr>
+          <w:sz w:val="20"/>
+          <w:szCs w:val="20"/>
+        </w:rPr>
+      </w:pPr>
+    </w:p>
+    <w:p>
+      <w:pPr>
+        <w:spacing w:line="246" w:lineRule="exact"/>
+        <w:rPr>
+          <w:sz w:val="20"/>
+          <w:szCs w:val="20"/>
+        </w:rPr>
+      </w:pPr>
+    </w:p>
+    <w:p>
+      <w:pPr>
+        <w:spacing w:line="239" w:lineRule="auto"/>
+        <w:ind w:right="60"/>
+        <w:rPr>
+          <w:rFonts w:ascii="Trebuchet MS" w:eastAsia="Trebuchet MS" w:hAnsi="Trebuchet MS" w:cs="Trebuchet MS"/>
+          <w:b/>
+          <w:bCs/>
+          <w:sz w:val="32"/>
+          <w:szCs w:val="32"/>
+        </w:rPr>
+      </w:pPr>
+      <w:r>
+        <w:rPr>
+          <w:rFonts w:ascii="Trebuchet MS" w:eastAsia="Trebuchet MS" w:hAnsi="Trebuchet MS" w:cs="Trebuchet MS"/>
+          <w:b/>
+          <w:bCs/>
+          <w:sz w:val="32"/>
+          <w:szCs w:val="32"/>
+        </w:rPr>
+        <w:t>Our motivation for conducting this analysis is to help the company gain deeper understanding of their customers and their preferences. By leveraging data science techniques, we aim to provide the company with insights that can be used to optimize their marketing strategy and improve customer satisfaction. Based on our analysis of the data, we recommend that the company focus their advertising efforts on customers who are highly satisfied, particularly those in the age range of 60-70 and 20-60. We also suggest that the company target customers who are single and have a higher level of education, such as those with master’s degree or bachelor’s degree. It’s important to note that females tend to have higher satisfaction rates, so the company may want to consider tailoring their marketing efforts to appeal to this demographic.</w:t>
+      </w:r>
+    </w:p>
+    <w:p>
+      <w:pPr>
+        <w:spacing w:line="239" w:lineRule="auto"/>
+        <w:ind w:right="60"/>
+        <w:rPr>
+          <w:rFonts w:ascii="Trebuchet MS" w:eastAsia="Trebuchet MS" w:hAnsi="Trebuchet MS" w:cs="Trebuchet MS"/>
+          <w:b/>
+          <w:bCs/>
+          <w:sz w:val="32"/>
+          <w:szCs w:val="32"/>
+        </w:rPr>
+      </w:pPr>
+    </w:p>
+    <w:p>
+      <w:pPr>
+        <w:spacing w:line="239" w:lineRule="auto"/>
+        <w:ind w:right="60"/>
+        <w:rPr>
+          <w:rFonts w:ascii="Trebuchet MS" w:eastAsia="Trebuchet MS" w:hAnsi="Trebuchet MS" w:cs="Trebuchet MS"/>
+          <w:b/>
+          <w:bCs/>
+          <w:sz w:val="32"/>
+          <w:szCs w:val="32"/>
+        </w:rPr>
+      </w:pPr>
+      <w:r>
+        <w:rPr>
+          <w:rFonts w:ascii="Trebuchet MS" w:eastAsia="Trebuchet MS" w:hAnsi="Trebuchet MS" w:cs="Trebuchet MS"/>
+          <w:b/>
+          <w:bCs/>
+          <w:sz w:val="32"/>
+          <w:szCs w:val="32"/>
+        </w:rPr>
+        <w:t>Additionally, we suggest that the company consider the country of origin of their customers when developing their marketing strategy. The data shows that the highest number of customers are in United States, followed by Mexico, Canada, Australia, the United Kingdom, and India. This information can be used to target specific regions with tailored marketing campaigns. Furthermore, we recommend that the company continue to collect and analyse customer data to refine their marketing strategy. By regularly analysing customer data, the company can gain valuable insights into preference and behaviours of their target audience, which can be used to optimize their marketing efforts and improve customer satisfaction.</w:t>
+      </w:r>
+    </w:p>
+    <w:p>
+      <w:pPr>
+        <w:spacing w:line="239" w:lineRule="auto"/>
+        <w:ind w:right="60"/>
+        <w:rPr>
+          <w:rFonts w:ascii="Trebuchet MS" w:eastAsia="Trebuchet MS" w:hAnsi="Trebuchet MS" w:cs="Trebuchet MS"/>
+          <w:b/>
+          <w:bCs/>
+          <w:sz w:val="32"/>
+          <w:szCs w:val="32"/>
+        </w:rPr>
+      </w:pPr>
+    </w:p>
+    <w:p>
+      <w:pPr>
+        <w:spacing w:line="239" w:lineRule="auto"/>
+        <w:ind w:right="60"/>
+        <w:rPr>
+          <w:rFonts w:ascii="Trebuchet MS" w:eastAsia="Trebuchet MS" w:hAnsi="Trebuchet MS" w:cs="Trebuchet MS"/>
+          <w:b/>
+          <w:bCs/>
+          <w:sz w:val="32"/>
+          <w:szCs w:val="32"/>
+        </w:rPr>
+      </w:pPr>
+      <w:r>
+        <w:rPr>
+          <w:rFonts w:ascii="Trebuchet MS" w:eastAsia="Trebuchet MS" w:hAnsi="Trebuchet MS" w:cs="Trebuchet MS"/>
+          <w:b/>
+          <w:bCs/>
+          <w:sz w:val="32"/>
+          <w:szCs w:val="32"/>
+        </w:rPr>
+        <w:t>In conclusion, our analysis suggest that the company should focus on highly satisfied, single customers with a higher level of education, particula</w:t>
+      </w:r>
+      <w:r>
+        <w:rPr>
+          <w:rFonts w:ascii="Trebuchet MS" w:eastAsia="Trebuchet MS" w:hAnsi="Trebuchet MS" w:cs="Trebuchet MS"/>
+          <w:b/>
+          <w:bCs/>
+          <w:sz w:val="32"/>
+          <w:szCs w:val="32"/>
+        </w:rPr>
+        <w:t>rly females. The company should also consider the country of origin of their customers when developing their marketing strategy. By continually analysing customer data, the company can further refine their marketing efforts and improve customer satisfaction.</w:t>
+      </w:r>
+      <w:r>
+        <w:rPr>
+          <w:rFonts w:ascii="Trebuchet MS" w:eastAsia="Trebuchet MS" w:hAnsi="Trebuchet MS" w:cs="Trebuchet MS"/>
+          <w:b/>
+          <w:bCs/>
+          <w:sz w:val="32"/>
+          <w:szCs w:val="32"/>
+        </w:rPr>
+        <w:t xml:space="preserve"> </w:t>
+      </w:r>
+    </w:p>
+    <w:p>
+      <w:pPr>
+        <w:spacing w:line="239" w:lineRule="auto"/>
+        <w:ind w:right="60"/>
+        <w:rPr>
+          <w:rFonts w:ascii="Trebuchet MS" w:eastAsia="Trebuchet MS" w:hAnsi="Trebuchet MS" w:cs="Trebuchet MS"/>
+          <w:b/>
+          <w:bCs/>
+          <w:sz w:val="32"/>
+          <w:szCs w:val="32"/>
+        </w:rPr>
+      </w:pPr>
+    </w:p>
+    <w:p>
+      <w:pPr>
+        <w:spacing w:line="239" w:lineRule="auto"/>
+        <w:ind w:right="60"/>
+        <w:rPr>
+          <w:rFonts w:ascii="Trebuchet MS" w:eastAsia="Trebuchet MS" w:hAnsi="Trebuchet MS" w:cs="Trebuchet MS"/>
+          <w:b/>
+          <w:bCs/>
+          <w:sz w:val="32"/>
+          <w:szCs w:val="32"/>
+        </w:rPr>
+      </w:pPr>
     </w:p>
     <w:p>
       <w:pPr>

</xml_diff>